<commit_message>
Update analyses and Figures
</commit_message>
<xml_diff>
--- a/Figures and Tables/Tab2---Mean-score-and-prevalence-of-QRP.docx
+++ b/Figures and Tables/Tab2---Mean-score-and-prevalence-of-QRP.docx
@@ -990,11 +990,509 @@
       <w:pPr>
         <w:pStyle w:val="Heading1"/>
       </w:pPr>
-      <w:bookmarkStart w:id="24" w:name="prevalence"/>
-      <w:r>
-        <w:t xml:space="preserve">Prevalence</w:t>
+      <w:bookmarkStart w:id="24" w:name="prevalence-of-qrp-items"/>
+      <w:r>
+        <w:t xml:space="preserve">Prevalence of QRP items</w:t>
       </w:r>
       <w:bookmarkEnd w:id="24"/>
+    </w:p>
+    <w:p>
+      <w:pPr>
+        <w:pStyle w:val="FirstParagraph"/>
+      </w:pPr>
+      <w:r>
+        <w:drawing>
+          <wp:inline>
+            <wp:extent cx="5334000" cy="3407337"/>
+            <wp:effectExtent b="0" l="0" r="0" t="0"/>
+            <wp:docPr descr="" title="" id="1" name="Picture"/>
+            <a:graphic>
+              <a:graphicData uri="http://schemas.openxmlformats.org/drawingml/2006/picture">
+                <pic:pic>
+                  <pic:nvPicPr>
+                    <pic:cNvPr descr="Tab2---Mean-score-and-prevalence-of-QRP_files/figure-docx/unnamed-chunk-8-1.png" id="0" name="Picture"/>
+                    <pic:cNvPicPr>
+                      <a:picLocks noChangeArrowheads="1" noChangeAspect="1"/>
+                    </pic:cNvPicPr>
+                  </pic:nvPicPr>
+                  <pic:blipFill>
+                    <a:blip r:embed="rId25"/>
+                    <a:stretch>
+                      <a:fillRect/>
+                    </a:stretch>
+                  </pic:blipFill>
+                  <pic:spPr bwMode="auto">
+                    <a:xfrm>
+                      <a:off x="0" y="0"/>
+                      <a:ext cx="5334000" cy="3407337"/>
+                    </a:xfrm>
+                    <a:prstGeom prst="rect">
+                      <a:avLst/>
+                    </a:prstGeom>
+                    <a:noFill/>
+                    <a:ln w="9525">
+                      <a:noFill/>
+                      <a:headEnd/>
+                      <a:tailEnd/>
+                    </a:ln>
+                  </pic:spPr>
+                </pic:pic>
+              </a:graphicData>
+            </a:graphic>
+          </wp:inline>
+        </w:drawing>
+      </w:r>
+    </w:p>
+    <w:p>
+      <w:pPr>
+        <w:pStyle w:val="SourceCode"/>
+      </w:pPr>
+      <w:r>
+        <w:rPr>
+          <w:rStyle w:val="VerbatimChar"/>
+        </w:rPr>
+        <w:t xml:space="preserve">##                                     Bio &amp; Life           Soc &amp; Beh</w:t>
+      </w:r>
+      <w:r>
+        <w:br/>
+      </w:r>
+      <w:r>
+        <w:rPr>
+          <w:rStyle w:val="VerbatimChar"/>
+        </w:rPr>
+        <w:t xml:space="preserve">## QAttention_prevalence       0.143 (0.13,0.156) 0.126 (0.112,0.141)</w:t>
+      </w:r>
+      <w:r>
+        <w:br/>
+      </w:r>
+      <w:r>
+        <w:rPr>
+          <w:rStyle w:val="VerbatimChar"/>
+        </w:rPr>
+        <w:t xml:space="preserve">## QCiteSource_prevalence      0.006 (0.004,0.01) 0.004 (0.002,0.008)</w:t>
+      </w:r>
+      <w:r>
+        <w:br/>
+      </w:r>
+      <w:r>
+        <w:rPr>
+          <w:rStyle w:val="VerbatimChar"/>
+        </w:rPr>
+        <w:t xml:space="preserve">## QConcealDetails_prevalence 0.027 (0.022,0.034) 0.028 (0.021,0.037)</w:t>
+      </w:r>
+      <w:r>
+        <w:br/>
+      </w:r>
+      <w:r>
+        <w:rPr>
+          <w:rStyle w:val="VerbatimChar"/>
+        </w:rPr>
+        <w:t xml:space="preserve">## QConcealFlaws_prevalence    0.163 (0.15,0.178) 0.157 (0.141,0.174)</w:t>
+      </w:r>
+      <w:r>
+        <w:br/>
+      </w:r>
+      <w:r>
+        <w:rPr>
+          <w:rStyle w:val="VerbatimChar"/>
+        </w:rPr>
+        <w:t xml:space="preserve">## QNoReSubmit_prevalence     0.106 (0.094,0.118) 0.102 (0.089,0.117)</w:t>
+      </w:r>
+      <w:r>
+        <w:br/>
+      </w:r>
+      <w:r>
+        <w:rPr>
+          <w:rStyle w:val="VerbatimChar"/>
+        </w:rPr>
+        <w:t xml:space="preserve">## QResDesign_prevalence      0.043 (0.035,0.051) 0.043 (0.035,0.053)</w:t>
+      </w:r>
+      <w:r>
+        <w:br/>
+      </w:r>
+      <w:r>
+        <w:rPr>
+          <w:rStyle w:val="VerbatimChar"/>
+        </w:rPr>
+        <w:t xml:space="preserve">## QResNotes_prevalence       0.128 (0.116,0.141) 0.128 (0.113,0.143)</w:t>
+      </w:r>
+      <w:r>
+        <w:br/>
+      </w:r>
+      <w:r>
+        <w:rPr>
+          <w:rStyle w:val="VerbatimChar"/>
+        </w:rPr>
+        <w:t xml:space="preserve">## QSelectCites_prevalence    0.151 (0.138,0.166)   0.113 (0.1,0.129)</w:t>
+      </w:r>
+      <w:r>
+        <w:br/>
+      </w:r>
+      <w:r>
+        <w:rPr>
+          <w:rStyle w:val="VerbatimChar"/>
+        </w:rPr>
+        <w:t xml:space="preserve">## QSupervision_prevalence    0.143 (0.131,0.157) 0.108 (0.095,0.123)</w:t>
+      </w:r>
+      <w:r>
+        <w:br/>
+      </w:r>
+      <w:r>
+        <w:rPr>
+          <w:rStyle w:val="VerbatimChar"/>
+        </w:rPr>
+        <w:t xml:space="preserve">## QUnfairRev_prevalence       0.006 (0.003,0.01) 0.007 (0.004,0.012)</w:t>
+      </w:r>
+      <w:r>
+        <w:br/>
+      </w:r>
+      <w:r>
+        <w:rPr>
+          <w:rStyle w:val="VerbatimChar"/>
+        </w:rPr>
+        <w:t xml:space="preserve">## QUnsubstClaims_prevalence  0.035 (0.029,0.043) 0.039 (0.031,0.048)</w:t>
+      </w:r>
+      <w:r>
+        <w:br/>
+      </w:r>
+      <w:r>
+        <w:rPr>
+          <w:rStyle w:val="VerbatimChar"/>
+        </w:rPr>
+        <w:t xml:space="preserve">##                                      Eng &amp; Nat          Arts &amp; Hum</w:t>
+      </w:r>
+      <w:r>
+        <w:br/>
+      </w:r>
+      <w:r>
+        <w:rPr>
+          <w:rStyle w:val="VerbatimChar"/>
+        </w:rPr>
+        <w:t xml:space="preserve">## QAttention_prevalence        0.116 (0.1,0.134) 0.115 (0.092,0.143)</w:t>
+      </w:r>
+      <w:r>
+        <w:br/>
+      </w:r>
+      <w:r>
+        <w:rPr>
+          <w:rStyle w:val="VerbatimChar"/>
+        </w:rPr>
+        <w:t xml:space="preserve">## QCiteSource_prevalence     0.009 (0.005,0.016) 0.008 (0.003,0.019)</w:t>
+      </w:r>
+      <w:r>
+        <w:br/>
+      </w:r>
+      <w:r>
+        <w:rPr>
+          <w:rStyle w:val="VerbatimChar"/>
+        </w:rPr>
+        <w:t xml:space="preserve">## QConcealDetails_prevalence 0.023 (0.016,0.032) 0.022 (0.013,0.038)</w:t>
+      </w:r>
+      <w:r>
+        <w:br/>
+      </w:r>
+      <w:r>
+        <w:rPr>
+          <w:rStyle w:val="VerbatimChar"/>
+        </w:rPr>
+        <w:t xml:space="preserve">## QConcealFlaws_prevalence    0.141 (0.123,0.16) 0.108 (0.086,0.136)</w:t>
+      </w:r>
+      <w:r>
+        <w:br/>
+      </w:r>
+      <w:r>
+        <w:rPr>
+          <w:rStyle w:val="VerbatimChar"/>
+        </w:rPr>
+        <w:t xml:space="preserve">## QNoReSubmit_prevalence     0.133 (0.116,0.152) 0.055 (0.039,0.076)</w:t>
+      </w:r>
+      <w:r>
+        <w:br/>
+      </w:r>
+      <w:r>
+        <w:rPr>
+          <w:rStyle w:val="VerbatimChar"/>
+        </w:rPr>
+        <w:t xml:space="preserve">## QResDesign_prevalence      0.038 (0.029,0.049)  0.02 (0.011,0.036)</w:t>
+      </w:r>
+      <w:r>
+        <w:br/>
+      </w:r>
+      <w:r>
+        <w:rPr>
+          <w:rStyle w:val="VerbatimChar"/>
+        </w:rPr>
+        <w:t xml:space="preserve">## QResNotes_prevalence        0.137 (0.12,0.156) 0.104 (0.082,0.131)</w:t>
+      </w:r>
+      <w:r>
+        <w:br/>
+      </w:r>
+      <w:r>
+        <w:rPr>
+          <w:rStyle w:val="VerbatimChar"/>
+        </w:rPr>
+        <w:t xml:space="preserve">## QSelectCites_prevalence     0.13 (0.113,0.148) 0.126 (0.102,0.155)</w:t>
+      </w:r>
+      <w:r>
+        <w:br/>
+      </w:r>
+      <w:r>
+        <w:rPr>
+          <w:rStyle w:val="VerbatimChar"/>
+        </w:rPr>
+        <w:t xml:space="preserve">## QSupervision_prevalence    0.129 (0.112,0.148) 0.097 (0.076,0.124)</w:t>
+      </w:r>
+      <w:r>
+        <w:br/>
+      </w:r>
+      <w:r>
+        <w:rPr>
+          <w:rStyle w:val="VerbatimChar"/>
+        </w:rPr>
+        <w:t xml:space="preserve">## QUnfairRev_prevalence      0.009 (0.005,0.016) 0.003 (0.001,0.013)</w:t>
+      </w:r>
+      <w:r>
+        <w:br/>
+      </w:r>
+      <w:r>
+        <w:rPr>
+          <w:rStyle w:val="VerbatimChar"/>
+        </w:rPr>
+        <w:t xml:space="preserve">## QUnsubstClaims_prevalence   0.04 (0.031,0.052)  0.044 (0.03,0.064)</w:t>
+      </w:r>
+      <w:r>
+        <w:br/>
+      </w:r>
+      <w:r>
+        <w:rPr>
+          <w:rStyle w:val="VerbatimChar"/>
+        </w:rPr>
+        <w:t xml:space="preserve">##                                            PhD             Postdoc</w:t>
+      </w:r>
+      <w:r>
+        <w:br/>
+      </w:r>
+      <w:r>
+        <w:rPr>
+          <w:rStyle w:val="VerbatimChar"/>
+        </w:rPr>
+        <w:t xml:space="preserve">## QAttention_prevalence      0.139 (0.124,0.155)  0.13 (0.118,0.143)</w:t>
+      </w:r>
+      <w:r>
+        <w:br/>
+      </w:r>
+      <w:r>
+        <w:rPr>
+          <w:rStyle w:val="VerbatimChar"/>
+        </w:rPr>
+        <w:t xml:space="preserve">## QCiteSource_prevalence      0.01 (0.006,0.016)  0.006 (0.003,0.01)</w:t>
+      </w:r>
+      <w:r>
+        <w:br/>
+      </w:r>
+      <w:r>
+        <w:rPr>
+          <w:rStyle w:val="VerbatimChar"/>
+        </w:rPr>
+        <w:t xml:space="preserve">## QConcealDetails_prevalence 0.025 (0.019,0.033)  0.025 (0.02,0.032)</w:t>
+      </w:r>
+      <w:r>
+        <w:br/>
+      </w:r>
+      <w:r>
+        <w:rPr>
+          <w:rStyle w:val="VerbatimChar"/>
+        </w:rPr>
+        <w:t xml:space="preserve">## QConcealFlaws_prevalence   0.169 (0.153,0.186) 0.157 (0.144,0.172)</w:t>
+      </w:r>
+      <w:r>
+        <w:br/>
+      </w:r>
+      <w:r>
+        <w:rPr>
+          <w:rStyle w:val="VerbatimChar"/>
+        </w:rPr>
+        <w:t xml:space="preserve">## QNoReSubmit_prevalence     0.084 (0.072,0.097)  0.122 (0.11,0.135)</w:t>
+      </w:r>
+      <w:r>
+        <w:br/>
+      </w:r>
+      <w:r>
+        <w:rPr>
+          <w:rStyle w:val="VerbatimChar"/>
+        </w:rPr>
+        <w:t xml:space="preserve">## QResDesign_prevalence      0.053 (0.043,0.064) 0.037 (0.031,0.045)</w:t>
+      </w:r>
+      <w:r>
+        <w:br/>
+      </w:r>
+      <w:r>
+        <w:rPr>
+          <w:rStyle w:val="VerbatimChar"/>
+        </w:rPr>
+        <w:t xml:space="preserve">## QResNotes_prevalence         0.134 (0.12,0.15) 0.135 (0.122,0.148)</w:t>
+      </w:r>
+      <w:r>
+        <w:br/>
+      </w:r>
+      <w:r>
+        <w:rPr>
+          <w:rStyle w:val="VerbatimChar"/>
+        </w:rPr>
+        <w:t xml:space="preserve">## QSelectCites_prevalence    0.177 (0.161,0.194) 0.131 (0.119,0.145)</w:t>
+      </w:r>
+      <w:r>
+        <w:br/>
+      </w:r>
+      <w:r>
+        <w:rPr>
+          <w:rStyle w:val="VerbatimChar"/>
+        </w:rPr>
+        <w:t xml:space="preserve">## QSupervision_prevalence    0.079 (0.068,0.092) 0.129 (0.117,0.142)</w:t>
+      </w:r>
+      <w:r>
+        <w:br/>
+      </w:r>
+      <w:r>
+        <w:rPr>
+          <w:rStyle w:val="VerbatimChar"/>
+        </w:rPr>
+        <w:t xml:space="preserve">## QUnfairRev_prevalence      0.006 (0.003,0.011) 0.005 (0.003,0.009)</w:t>
+      </w:r>
+      <w:r>
+        <w:br/>
+      </w:r>
+      <w:r>
+        <w:rPr>
+          <w:rStyle w:val="VerbatimChar"/>
+        </w:rPr>
+        <w:t xml:space="preserve">## QUnsubstClaims_prevalence  0.054 (0.045,0.065) 0.034 (0.028,0.042)</w:t>
+      </w:r>
+      <w:r>
+        <w:br/>
+      </w:r>
+      <w:r>
+        <w:rPr>
+          <w:rStyle w:val="VerbatimChar"/>
+        </w:rPr>
+        <w:t xml:space="preserve">##                                           Prof             Overall</w:t>
+      </w:r>
+      <w:r>
+        <w:br/>
+      </w:r>
+      <w:r>
+        <w:rPr>
+          <w:rStyle w:val="VerbatimChar"/>
+        </w:rPr>
+        <w:t xml:space="preserve">## QAttention_prevalence      0.119 (0.106,0.134) 0.129 (0.122,0.138)</w:t>
+      </w:r>
+      <w:r>
+        <w:br/>
+      </w:r>
+      <w:r>
+        <w:rPr>
+          <w:rStyle w:val="VerbatimChar"/>
+        </w:rPr>
+        <w:t xml:space="preserve">## QCiteSource_prevalence     0.003 (0.001,0.007) 0.006 (0.005,0.008)</w:t>
+      </w:r>
+      <w:r>
+        <w:br/>
+      </w:r>
+      <w:r>
+        <w:rPr>
+          <w:rStyle w:val="VerbatimChar"/>
+        </w:rPr>
+        <w:t xml:space="preserve">## QConcealDetails_prevalence 0.028 (0.021,0.036)  0.026 (0.022,0.03)</w:t>
+      </w:r>
+      <w:r>
+        <w:br/>
+      </w:r>
+      <w:r>
+        <w:rPr>
+          <w:rStyle w:val="VerbatimChar"/>
+        </w:rPr>
+        <w:t xml:space="preserve">## QConcealFlaws_prevalence   0.127 (0.113,0.142)  0.151 (0.143,0.16)</w:t>
+      </w:r>
+      <w:r>
+        <w:br/>
+      </w:r>
+      <w:r>
+        <w:rPr>
+          <w:rStyle w:val="VerbatimChar"/>
+        </w:rPr>
+        <w:t xml:space="preserve">## QNoReSubmit_prevalence      0.105 (0.093,0.12) 0.106 (0.099,0.113)</w:t>
+      </w:r>
+      <w:r>
+        <w:br/>
+      </w:r>
+      <w:r>
+        <w:rPr>
+          <w:rStyle w:val="VerbatimChar"/>
+        </w:rPr>
+        <w:t xml:space="preserve">## QResDesign_prevalence       0.03 (0.023,0.039)  0.04 (0.035,0.045)</w:t>
+      </w:r>
+      <w:r>
+        <w:br/>
+      </w:r>
+      <w:r>
+        <w:rPr>
+          <w:rStyle w:val="VerbatimChar"/>
+        </w:rPr>
+        <w:t xml:space="preserve">## QResNotes_prevalence       0.112 (0.099,0.127)  0.128 (0.12,0.136)</w:t>
+      </w:r>
+      <w:r>
+        <w:br/>
+      </w:r>
+      <w:r>
+        <w:rPr>
+          <w:rStyle w:val="VerbatimChar"/>
+        </w:rPr>
+        <w:t xml:space="preserve">## QSelectCites_prevalence    0.094 (0.082,0.107) 0.133 (0.125,0.142)</w:t>
+      </w:r>
+      <w:r>
+        <w:br/>
+      </w:r>
+      <w:r>
+        <w:rPr>
+          <w:rStyle w:val="VerbatimChar"/>
+        </w:rPr>
+        <w:t xml:space="preserve">## QSupervision_prevalence    0.167 (0.151,0.184) 0.126 (0.118,0.134)</w:t>
+      </w:r>
+      <w:r>
+        <w:br/>
+      </w:r>
+      <w:r>
+        <w:rPr>
+          <w:rStyle w:val="VerbatimChar"/>
+        </w:rPr>
+        <w:t xml:space="preserve">## QUnfairRev_prevalence      0.009 (0.005,0.014) 0.007 (0.005,0.009)</w:t>
+      </w:r>
+      <w:r>
+        <w:br/>
+      </w:r>
+      <w:r>
+        <w:rPr>
+          <w:rStyle w:val="VerbatimChar"/>
+        </w:rPr>
+        <w:t xml:space="preserve">## QUnsubstClaims_prevalence  0.028 (0.021,0.036) 0.038 (0.034,0.043)</w:t>
+      </w:r>
+    </w:p>
+    <w:p>
+      <w:r>
+        <w:pict>
+          <v:rect style="width:0;height:1.5pt" o:hralign="center" o:hrstd="t" o:hr="t"/>
+        </w:pict>
+      </w:r>
+    </w:p>
+    <w:p>
+      <w:pPr>
+        <w:pStyle w:val="Heading1"/>
+      </w:pPr>
+      <w:bookmarkStart w:id="26" w:name="Xa8105d6f5609430caa644400b3cb59480ab1830"/>
+      <w:r>
+        <w:t xml:space="preserve">Prevalence of any QRP and Randomized Response</w:t>
+      </w:r>
+      <w:bookmarkEnd w:id="26"/>
     </w:p>
     <w:p>
       <w:pPr>
@@ -1111,13 +1609,13 @@
               <a:graphicData uri="http://schemas.openxmlformats.org/drawingml/2006/picture">
                 <pic:pic>
                   <pic:nvPicPr>
-                    <pic:cNvPr descr="Tab2---Mean-score-and-prevalence-of-QRP_files/figure-docx/unnamed-chunk-11-1.png" id="0" name="Picture"/>
+                    <pic:cNvPr descr="Tab2---Mean-score-and-prevalence-of-QRP_files/figure-docx/unnamed-chunk-12-1.png" id="0" name="Picture"/>
                     <pic:cNvPicPr>
                       <a:picLocks noChangeArrowheads="1" noChangeAspect="1"/>
                     </pic:cNvPicPr>
                   </pic:nvPicPr>
                   <pic:blipFill>
-                    <a:blip r:embed="rId25"/>
+                    <a:blip r:embed="rId27"/>
                     <a:stretch>
                       <a:fillRect/>
                     </a:stretch>
@@ -1309,11 +1807,11 @@
       <w:pPr>
         <w:pStyle w:val="Heading1"/>
       </w:pPr>
-      <w:bookmarkStart w:id="26" w:name="session-info"/>
+      <w:bookmarkStart w:id="28" w:name="session-info"/>
       <w:r>
         <w:t xml:space="preserve">Session Info</w:t>
       </w:r>
-      <w:bookmarkEnd w:id="26"/>
+      <w:bookmarkEnd w:id="28"/>
     </w:p>
     <w:p>
       <w:pPr>
@@ -1678,11 +2176,11 @@
       <w:pPr>
         <w:pStyle w:val="Heading1"/>
       </w:pPr>
-      <w:bookmarkStart w:id="27" w:name="document-info"/>
+      <w:bookmarkStart w:id="29" w:name="document-info"/>
       <w:r>
         <w:t xml:space="preserve">Document info</w:t>
       </w:r>
-      <w:bookmarkEnd w:id="27"/>
+      <w:bookmarkEnd w:id="29"/>
     </w:p>
     <w:p>
       <w:pPr>
@@ -1694,7 +2192,7 @@
       <w:r>
         <w:t xml:space="preserve"> </w:t>
       </w:r>
-      <w:hyperlink r:id="rId28">
+      <w:hyperlink r:id="rId30">
         <w:r>
           <w:rPr>
             <w:rStyle w:val="Hyperlink"/>
@@ -1731,7 +2229,7 @@
         <w:rPr>
           <w:rStyle w:val="VerbatimChar"/>
         </w:rPr>
-        <w:t xml:space="preserve">## ##------ Tue Apr 20 15:48:05 2021 ------##</w:t>
+        <w:t xml:space="preserve">## ##------ Tue Apr 20 21:16:25 2021 ------##</w:t>
       </w:r>
     </w:p>
     <w:p>

</xml_diff>